<commit_message>
Changed copyright years from 2013-6 to 2013-16.
Tested: Adobe Reader
Former-commit-id: f33d9ea16cc9ff8c225eae76b0c6c7d6f959c6da
</commit_message>
<xml_diff>
--- a/projects/1_10_alpha/SWMR/UG-HDF5-SWMR-20160322-v4.docx
+++ b/projects/1_10_alpha/SWMR/UG-HDF5-SWMR-20160322-v4.docx
@@ -6,8 +6,6 @@
       <w:pPr>
         <w:pStyle w:val="Title"/>
       </w:pPr>
-      <w:bookmarkStart w:id="0" w:name="_GoBack"/>
-      <w:bookmarkEnd w:id="0"/>
       <w:r>
         <w:t xml:space="preserve">HDF5 </w:t>
       </w:r>
@@ -269,7 +267,7 @@
                                     <pic:cNvPicPr/>
                                   </pic:nvPicPr>
                                   <pic:blipFill>
-                                    <a:blip r:embed="rId9" cstate="print">
+                                    <a:blip r:embed="rId11" cstate="print">
                                       <a:extLst>
                                         <a:ext uri="{28A0092B-C50C-407E-A947-70E740481C1C}">
                                           <a14:useLocalDpi xmlns:a14="http://schemas.microsoft.com/office/drawing/2010/main" val="0"/>
@@ -300,7 +298,7 @@
                       <w:pPr>
                         <w:jc w:val="center"/>
                       </w:pPr>
-                      <w:hyperlink r:id="rId11" w:history="1">
+                      <w:hyperlink r:id="rId12" w:history="1">
                         <w:r>
                           <w:rPr>
                             <w:rStyle w:val="Hyperlink"/>
@@ -329,7 +327,15 @@
         <w:t>Copyright 2013</w:t>
       </w:r>
       <w:r>
-        <w:t>-6</w:t>
+        <w:t>-</w:t>
+      </w:r>
+      <w:r>
+        <w:t>1</w:t>
+      </w:r>
+      <w:bookmarkStart w:id="0" w:name="_GoBack"/>
+      <w:bookmarkEnd w:id="0"/>
+      <w:r>
+        <w:t>6</w:t>
       </w:r>
       <w:r>
         <w:t xml:space="preserve"> by The HDF Group. </w:t>
@@ -346,7 +352,7 @@
       <w:r>
         <w:t xml:space="preserve">This document is part of HDF5. For HDF5 copyright and license information, see this page on The HDF Group website: </w:t>
       </w:r>
-      <w:hyperlink r:id="rId12" w:history="1">
+      <w:hyperlink r:id="rId13" w:history="1">
         <w:r>
           <w:rPr>
             <w:rStyle w:val="Hyperlink"/>
@@ -364,10 +370,10 @@
       <w:pPr>
         <w:pStyle w:val="Contents"/>
         <w:sectPr>
-          <w:headerReference w:type="default" r:id="rId13"/>
-          <w:footerReference w:type="default" r:id="rId14"/>
-          <w:headerReference w:type="first" r:id="rId15"/>
-          <w:footerReference w:type="first" r:id="rId16"/>
+          <w:headerReference w:type="default" r:id="rId14"/>
+          <w:footerReference w:type="default" r:id="rId15"/>
+          <w:headerReference w:type="first" r:id="rId16"/>
+          <w:footerReference w:type="first" r:id="rId17"/>
           <w:pgSz w:w="12240" w:h="15840" w:code="1"/>
           <w:pgMar w:top="1440" w:right="1440" w:bottom="1440" w:left="1440" w:header="432" w:footer="720" w:gutter="0"/>
           <w:cols w:space="720"/>
@@ -1481,9 +1487,9 @@
       <w:pPr>
         <w:pStyle w:val="Heading1"/>
         <w:sectPr>
-          <w:headerReference w:type="default" r:id="rId17"/>
-          <w:footerReference w:type="default" r:id="rId18"/>
-          <w:headerReference w:type="first" r:id="rId19"/>
+          <w:headerReference w:type="default" r:id="rId18"/>
+          <w:footerReference w:type="default" r:id="rId19"/>
+          <w:headerReference w:type="first" r:id="rId20"/>
           <w:type w:val="continuous"/>
           <w:pgSz w:w="12240" w:h="15840" w:code="1"/>
           <w:pgMar w:top="1440" w:right="1440" w:bottom="1440" w:left="1440" w:header="432" w:footer="720" w:gutter="0"/>
@@ -1882,7 +1888,7 @@
       <w:r>
         <w:t>the “</w:t>
       </w:r>
-      <w:hyperlink r:id="rId20" w:history="1">
+      <w:hyperlink r:id="rId21" w:history="1">
         <w:r>
           <w:rPr>
             <w:rStyle w:val="Hyperlink"/>
@@ -1943,7 +1949,7 @@
       <w:r>
         <w:t xml:space="preserve">One can use the </w:t>
       </w:r>
-      <w:hyperlink r:id="rId21" w:anchor="Tools-Repack" w:history="1">
+      <w:hyperlink r:id="rId22" w:anchor="Tools-Repack" w:history="1">
         <w:r>
           <w:rPr>
             <w:rStyle w:val="Hyperlink"/>
@@ -1965,7 +1971,7 @@
       <w:r>
         <w:t xml:space="preserve">or </w:t>
       </w:r>
-      <w:hyperlink r:id="rId22" w:history="1">
+      <w:hyperlink r:id="rId23" w:history="1">
         <w:r>
           <w:rPr>
             <w:rStyle w:val="Hyperlink"/>
@@ -8078,7 +8084,7 @@
       <w:r>
         <w:t xml:space="preserve">Feature Design and Semantics” at </w:t>
       </w:r>
-      <w:hyperlink r:id="rId23" w:history="1">
+      <w:hyperlink r:id="rId24" w:history="1">
         <w:r>
           <w:rPr>
             <w:rStyle w:val="Hyperlink"/>
@@ -8117,7 +8123,7 @@
       <w:r>
         <w:t xml:space="preserve">tool can be found on The HDF Group website at </w:t>
       </w:r>
-      <w:hyperlink r:id="rId24" w:anchor="Tools-Repack" w:history="1">
+      <w:hyperlink r:id="rId25" w:anchor="Tools-Repack" w:history="1">
         <w:r>
           <w:rPr>
             <w:rStyle w:val="Hyperlink"/>
@@ -8155,7 +8161,7 @@
       <w:r>
         <w:t xml:space="preserve">tool can be found on The HDF Group website at </w:t>
       </w:r>
-      <w:hyperlink r:id="rId25" w:history="1">
+      <w:hyperlink r:id="rId26" w:history="1">
         <w:r>
           <w:rPr>
             <w:rStyle w:val="Hyperlink"/>
@@ -8178,7 +8184,7 @@
       <w:r>
         <w:t xml:space="preserve">More information on the h5watch tool can be found on The HDF Group website at </w:t>
       </w:r>
-      <w:hyperlink r:id="rId26" w:history="1">
+      <w:hyperlink r:id="rId27" w:history="1">
         <w:r>
           <w:rPr>
             <w:rStyle w:val="Hyperlink"/>
@@ -8202,7 +8208,7 @@
       <w:r>
         <w:t xml:space="preserve">“Design: File Locking under SWMR – Semantics, Programming Model, and Implementation” at </w:t>
       </w:r>
-      <w:hyperlink r:id="rId27" w:history="1">
+      <w:hyperlink r:id="rId28" w:history="1">
         <w:r>
           <w:rPr>
             <w:rStyle w:val="Hyperlink"/>
@@ -8219,7 +8225,7 @@
     <w:p/>
     <w:p/>
     <w:sectPr>
-      <w:headerReference w:type="default" r:id="rId28"/>
+      <w:headerReference w:type="default" r:id="rId29"/>
       <w:type w:val="continuous"/>
       <w:pgSz w:w="12240" w:h="15840" w:code="1"/>
       <w:pgMar w:top="1440" w:right="1440" w:bottom="1440" w:left="1440" w:header="432" w:footer="720" w:gutter="0"/>
@@ -8368,27 +8374,14 @@
             <w:r>
               <w:t xml:space="preserve"> of </w:t>
             </w:r>
-            <w:r>
-              <w:fldChar w:fldCharType="begin"/>
-            </w:r>
-            <w:r>
-              <w:instrText xml:space="preserve"> NUMPAGES  </w:instrText>
-            </w:r>
-            <w:r>
-              <w:fldChar w:fldCharType="separate"/>
-            </w:r>
-            <w:r>
-              <w:rPr>
-                <w:noProof/>
-              </w:rPr>
-              <w:t>19</w:t>
-            </w:r>
-            <w:r>
-              <w:rPr>
-                <w:noProof/>
-              </w:rPr>
-              <w:fldChar w:fldCharType="end"/>
-            </w:r>
+            <w:fldSimple w:instr=" NUMPAGES  ">
+              <w:r>
+                <w:rPr>
+                  <w:noProof/>
+                </w:rPr>
+                <w:t>19</w:t>
+              </w:r>
+            </w:fldSimple>
           </w:p>
           <w:p>
             <w:pPr>
@@ -8536,27 +8529,14 @@
             <w:r>
               <w:t xml:space="preserve"> of </w:t>
             </w:r>
-            <w:r>
-              <w:fldChar w:fldCharType="begin"/>
-            </w:r>
-            <w:r>
-              <w:instrText xml:space="preserve"> NUMPAGES  </w:instrText>
-            </w:r>
-            <w:r>
-              <w:fldChar w:fldCharType="separate"/>
-            </w:r>
-            <w:r>
-              <w:rPr>
-                <w:noProof/>
-              </w:rPr>
-              <w:t>19</w:t>
-            </w:r>
-            <w:r>
-              <w:rPr>
-                <w:noProof/>
-              </w:rPr>
-              <w:fldChar w:fldCharType="end"/>
-            </w:r>
+            <w:fldSimple w:instr=" NUMPAGES  ">
+              <w:r>
+                <w:rPr>
+                  <w:noProof/>
+                </w:rPr>
+                <w:t>19</w:t>
+              </w:r>
+            </w:fldSimple>
           </w:p>
           <w:p>
             <w:pPr>
@@ -8633,20 +8613,77 @@
     <w:pPr>
       <w:pStyle w:val="Header"/>
     </w:pPr>
+    <w:fldSimple w:instr=" STYLEREF  Title  \* MERGEFORMAT ">
+      <w:r>
+        <w:rPr>
+          <w:noProof/>
+        </w:rPr>
+        <w:t>HDF5 Single-writer/Multiple-reader User’s Guide</w:t>
+      </w:r>
+    </w:fldSimple>
+    <w:r>
+      <w:rPr>
+        <w:noProof/>
+      </w:rPr>
+      <w:t xml:space="preserve"> </w:t>
+    </w:r>
+    <w:r>
+      <w:rPr>
+        <w:noProof/>
+      </w:rPr>
+      <w:tab/>
+    </w:r>
+    <w:r>
+      <w:tab/>
+    </w:r>
+    <w:fldSimple w:instr=" STYLEREF  Contents  \* MERGEFORMAT ">
+      <w:r>
+        <w:rPr>
+          <w:noProof/>
+        </w:rPr>
+        <w:t>Contents</w:t>
+      </w:r>
+    </w:fldSimple>
+  </w:p>
+</w:hdr>
+</file>
+
+<file path=word/header4.xml><?xml version="1.0" encoding="utf-8"?>
+<w:hdr xmlns:wpc="http://schemas.microsoft.com/office/word/2010/wordprocessingCanvas" xmlns:mc="http://schemas.openxmlformats.org/markup-compatibility/2006" xmlns:o="urn:schemas-microsoft-com:office:office" xmlns:r="http://schemas.openxmlformats.org/officeDocument/2006/relationships" xmlns:m="http://schemas.openxmlformats.org/officeDocument/2006/math" xmlns:v="urn:schemas-microsoft-com:vml" xmlns:wp14="http://schemas.microsoft.com/office/word/2010/wordprocessingDrawing" xmlns:wp="http://schemas.openxmlformats.org/drawingml/2006/wordprocessingDrawing" xmlns:w10="urn:schemas-microsoft-com:office:word" xmlns:w="http://schemas.openxmlformats.org/wordprocessingml/2006/main" xmlns:w14="http://schemas.microsoft.com/office/word/2010/wordml" xmlns:wpg="http://schemas.microsoft.com/office/word/2010/wordprocessingGroup" xmlns:wpi="http://schemas.microsoft.com/office/word/2010/wordprocessingInk" xmlns:wne="http://schemas.microsoft.com/office/word/2006/wordml" xmlns:wps="http://schemas.microsoft.com/office/word/2010/wordprocessingShape" mc:Ignorable="w14 wp14">
+  <w:p>
+    <w:pPr>
+      <w:pStyle w:val="Header"/>
+    </w:pPr>
+    <w:fldSimple w:instr=" STYLEREF  Title  \* MERGEFORMAT ">
+      <w:r>
+        <w:rPr>
+          <w:noProof/>
+        </w:rPr>
+        <w:t>HDF5 Single-writer/Multiple-reader User’s Guide</w:t>
+      </w:r>
+    </w:fldSimple>
+    <w:r>
+      <w:rPr>
+        <w:noProof/>
+      </w:rPr>
+      <w:t xml:space="preserve"> - </w:t>
+    </w:r>
     <w:r>
       <w:fldChar w:fldCharType="begin"/>
     </w:r>
     <w:r>
-      <w:instrText xml:space="preserve"> STYLEREF  Title  \* MERGEFORMAT </w:instrText>
+      <w:instrText xml:space="preserve"> STYLEREF  Identifier  \* MERGEFORMAT </w:instrText>
     </w:r>
     <w:r>
       <w:fldChar w:fldCharType="separate"/>
     </w:r>
     <w:r>
       <w:rPr>
+        <w:b/>
+        <w:bCs/>
         <w:noProof/>
       </w:rPr>
-      <w:t>HDF5 Single-writer/Multiple-reader User’s Guide</w:t>
+      <w:t>Error! No text of specified style in document.</w:t>
     </w:r>
     <w:r>
       <w:rPr>
@@ -8655,34 +8692,42 @@
       <w:fldChar w:fldCharType="end"/>
     </w:r>
     <w:r>
-      <w:rPr>
-        <w:noProof/>
-      </w:rPr>
-      <w:t xml:space="preserve"> </w:t>
+      <w:t xml:space="preserve"> - </w:t>
     </w:r>
     <w:r>
-      <w:rPr>
-        <w:noProof/>
-      </w:rPr>
-      <w:tab/>
+      <w:fldChar w:fldCharType="begin"/>
     </w:r>
     <w:r>
+      <w:instrText xml:space="preserve"> STYLEREF  Version  \* MERGEFORMAT </w:instrText>
+    </w:r>
+    <w:r>
+      <w:fldChar w:fldCharType="separate"/>
+    </w:r>
+    <w:r>
+      <w:rPr>
+        <w:b/>
+        <w:bCs/>
+        <w:noProof/>
+      </w:rPr>
+      <w:t>Error! No text of specified style in document.</w:t>
+    </w:r>
+    <w:r>
+      <w:rPr>
+        <w:noProof/>
+      </w:rPr>
+      <w:fldChar w:fldCharType="end"/>
+    </w:r>
+    <w:r>
+      <w:rPr>
+        <w:noProof/>
+      </w:rPr>
       <w:tab/>
     </w:r>
     <w:r>
       <w:fldChar w:fldCharType="begin"/>
     </w:r>
     <w:r>
-      <w:instrText xml:space="preserve"> STYLEREF  Contents  \* MERGEFORMAT </w:instrText>
-    </w:r>
-    <w:r>
-      <w:fldChar w:fldCharType="separate"/>
-    </w:r>
-    <w:r>
-      <w:rPr>
-        <w:noProof/>
-      </w:rPr>
-      <w:t>Contents</w:t>
+      <w:instrText xml:space="preserve"> STYLEREF  "Heading 1"  \* MERGEFORMAT </w:instrText>
     </w:r>
     <w:r>
       <w:rPr>
@@ -8694,7 +8739,7 @@
 </w:hdr>
 </file>
 
-<file path=word/header4.xml><?xml version="1.0" encoding="utf-8"?>
+<file path=word/header5.xml><?xml version="1.0" encoding="utf-8"?>
 <w:hdr xmlns:wpc="http://schemas.microsoft.com/office/word/2010/wordprocessingCanvas" xmlns:mc="http://schemas.openxmlformats.org/markup-compatibility/2006" xmlns:o="urn:schemas-microsoft-com:office:office" xmlns:r="http://schemas.openxmlformats.org/officeDocument/2006/relationships" xmlns:m="http://schemas.openxmlformats.org/officeDocument/2006/math" xmlns:v="urn:schemas-microsoft-com:vml" xmlns:wp14="http://schemas.microsoft.com/office/word/2010/wordprocessingDrawing" xmlns:wp="http://schemas.openxmlformats.org/drawingml/2006/wordprocessingDrawing" xmlns:w10="urn:schemas-microsoft-com:office:word" xmlns:w="http://schemas.openxmlformats.org/wordprocessingml/2006/main" xmlns:w14="http://schemas.microsoft.com/office/word/2010/wordml" xmlns:wpg="http://schemas.microsoft.com/office/word/2010/wordprocessingGroup" xmlns:wpi="http://schemas.microsoft.com/office/word/2010/wordprocessingInk" xmlns:wne="http://schemas.microsoft.com/office/word/2006/wordml" xmlns:wps="http://schemas.microsoft.com/office/word/2010/wordprocessingShape" mc:Ignorable="w14 wp14">
   <w:p>
     <w:pPr>
@@ -8725,61 +8770,15 @@
       <w:rPr>
         <w:noProof/>
       </w:rPr>
-      <w:t xml:space="preserve"> - </w:t>
+      <w:t xml:space="preserve"> </w:t>
     </w:r>
     <w:r>
-      <w:fldChar w:fldCharType="begin"/>
+      <w:rPr>
+        <w:noProof/>
+      </w:rPr>
+      <w:tab/>
     </w:r>
     <w:r>
-      <w:instrText xml:space="preserve"> STYLEREF  Identifier  \* MERGEFORMAT </w:instrText>
-    </w:r>
-    <w:r>
-      <w:fldChar w:fldCharType="separate"/>
-    </w:r>
-    <w:r>
-      <w:rPr>
-        <w:b/>
-        <w:bCs/>
-        <w:noProof/>
-      </w:rPr>
-      <w:t>Error! No text of specified style in document.</w:t>
-    </w:r>
-    <w:r>
-      <w:rPr>
-        <w:noProof/>
-      </w:rPr>
-      <w:fldChar w:fldCharType="end"/>
-    </w:r>
-    <w:r>
-      <w:t xml:space="preserve"> - </w:t>
-    </w:r>
-    <w:r>
-      <w:fldChar w:fldCharType="begin"/>
-    </w:r>
-    <w:r>
-      <w:instrText xml:space="preserve"> STYLEREF  Version  \* MERGEFORMAT </w:instrText>
-    </w:r>
-    <w:r>
-      <w:fldChar w:fldCharType="separate"/>
-    </w:r>
-    <w:r>
-      <w:rPr>
-        <w:b/>
-        <w:bCs/>
-        <w:noProof/>
-      </w:rPr>
-      <w:t>Error! No text of specified style in document.</w:t>
-    </w:r>
-    <w:r>
-      <w:rPr>
-        <w:noProof/>
-      </w:rPr>
-      <w:fldChar w:fldCharType="end"/>
-    </w:r>
-    <w:r>
-      <w:rPr>
-        <w:noProof/>
-      </w:rPr>
       <w:tab/>
     </w:r>
     <w:r>
@@ -8789,52 +8788,20 @@
       <w:instrText xml:space="preserve"> STYLEREF  "Heading 1"  \* MERGEFORMAT </w:instrText>
     </w:r>
     <w:r>
+      <w:fldChar w:fldCharType="separate"/>
+    </w:r>
+    <w:r>
+      <w:rPr>
+        <w:noProof/>
+      </w:rPr>
+      <w:t>References</w:t>
+    </w:r>
+    <w:r>
       <w:rPr>
         <w:noProof/>
       </w:rPr>
       <w:fldChar w:fldCharType="end"/>
     </w:r>
-  </w:p>
-</w:hdr>
-</file>
-
-<file path=word/header5.xml><?xml version="1.0" encoding="utf-8"?>
-<w:hdr xmlns:wpc="http://schemas.microsoft.com/office/word/2010/wordprocessingCanvas" xmlns:mc="http://schemas.openxmlformats.org/markup-compatibility/2006" xmlns:o="urn:schemas-microsoft-com:office:office" xmlns:r="http://schemas.openxmlformats.org/officeDocument/2006/relationships" xmlns:m="http://schemas.openxmlformats.org/officeDocument/2006/math" xmlns:v="urn:schemas-microsoft-com:vml" xmlns:wp14="http://schemas.microsoft.com/office/word/2010/wordprocessingDrawing" xmlns:wp="http://schemas.openxmlformats.org/drawingml/2006/wordprocessingDrawing" xmlns:w10="urn:schemas-microsoft-com:office:word" xmlns:w="http://schemas.openxmlformats.org/wordprocessingml/2006/main" xmlns:w14="http://schemas.microsoft.com/office/word/2010/wordml" xmlns:wpg="http://schemas.microsoft.com/office/word/2010/wordprocessingGroup" xmlns:wpi="http://schemas.microsoft.com/office/word/2010/wordprocessingInk" xmlns:wne="http://schemas.microsoft.com/office/word/2006/wordml" xmlns:wps="http://schemas.microsoft.com/office/word/2010/wordprocessingShape" mc:Ignorable="w14 wp14">
-  <w:p>
-    <w:pPr>
-      <w:pStyle w:val="Header"/>
-    </w:pPr>
-    <w:fldSimple w:instr=" STYLEREF  Title  \* MERGEFORMAT ">
-      <w:r>
-        <w:rPr>
-          <w:noProof/>
-        </w:rPr>
-        <w:t>HDF5 Single-writer/Multiple-reader User’s Guide</w:t>
-      </w:r>
-    </w:fldSimple>
-    <w:r>
-      <w:rPr>
-        <w:noProof/>
-      </w:rPr>
-      <w:t xml:space="preserve"> </w:t>
-    </w:r>
-    <w:r>
-      <w:rPr>
-        <w:noProof/>
-      </w:rPr>
-      <w:tab/>
-    </w:r>
-    <w:r>
-      <w:tab/>
-    </w:r>
-    <w:fldSimple w:instr=" STYLEREF  &quot;Heading 1&quot;  \* MERGEFORMAT ">
-      <w:r>
-        <w:rPr>
-          <w:noProof/>
-        </w:rPr>
-        <w:t>References</w:t>
-      </w:r>
-    </w:fldSimple>
   </w:p>
 </w:hdr>
 </file>
@@ -14857,7 +14824,7 @@
 </file>
 
 <file path=customXml/itemProps1.xml><?xml version="1.0" encoding="utf-8"?>
-<ds:datastoreItem xmlns:ds="http://schemas.openxmlformats.org/officeDocument/2006/customXml" ds:itemID="{8B96F243-4D51-4E62-B5E6-97A6DDA67B12}">
+<ds:datastoreItem xmlns:ds="http://schemas.openxmlformats.org/officeDocument/2006/customXml" ds:itemID="{6536756E-E863-4B3B-96F8-C1BBF2FDA1D0}">
   <ds:schemaRefs>
     <ds:schemaRef ds:uri="http://schemas.openxmlformats.org/officeDocument/2006/bibliography"/>
   </ds:schemaRefs>

</xml_diff>